<commit_message>
ex 16 e 17 add
</commit_message>
<xml_diff>
--- a/JavaScript.docx
+++ b/JavaScript.docx
@@ -2558,22 +2558,41 @@
           </wp:inline>
         </w:drawing>
       </w:r>
+    </w:p>
+    <w:p>
+      <w:pPr>
+        <w:rPr>
+          <w:rFonts w:ascii="Times New Roman" w:hAnsi="Times New Roman" w:cs="Times New Roman"/>
+        </w:rPr>
+      </w:pPr>
+    </w:p>
+    <w:p>
+      <w:pPr>
+        <w:rPr>
+          <w:rFonts w:ascii="Times New Roman" w:hAnsi="Times New Roman" w:cs="Times New Roman"/>
+        </w:rPr>
+      </w:pPr>
+      <w:r>
+        <w:rPr>
+          <w:rFonts w:ascii="Times New Roman" w:hAnsi="Times New Roman" w:cs="Times New Roman"/>
+        </w:rPr>
+        <w:t xml:space="preserve">apprendChild = adicionar elemento filho a tal item </w:t>
+      </w:r>
+    </w:p>
+    <w:p>
+      <w:pPr>
+        <w:rPr>
+          <w:rFonts w:ascii="Times New Roman" w:hAnsi="Times New Roman" w:cs="Times New Roman"/>
+        </w:rPr>
+      </w:pPr>
+      <w:r>
+        <w:rPr>
+          <w:rFonts w:ascii="Times New Roman" w:hAnsi="Times New Roman" w:cs="Times New Roman"/>
+        </w:rPr>
+        <w:t>ex: X(onde queroadicionar).appendChild(o que quero adicionar)</w:t>
+      </w:r>
       <w:bookmarkStart w:id="0" w:name="_GoBack"/>
       <w:bookmarkEnd w:id="0"/>
-    </w:p>
-    <w:p>
-      <w:pPr>
-        <w:rPr>
-          <w:rFonts w:ascii="Times New Roman" w:hAnsi="Times New Roman" w:cs="Times New Roman"/>
-        </w:rPr>
-      </w:pPr>
-    </w:p>
-    <w:p>
-      <w:pPr>
-        <w:rPr>
-          <w:rFonts w:ascii="Times New Roman" w:hAnsi="Times New Roman" w:cs="Times New Roman"/>
-        </w:rPr>
-      </w:pPr>
     </w:p>
     <w:sectPr>
       <w:pgSz w:w="11906" w:h="16838"/>

</xml_diff>